<commit_message>
module 3 unit 5 activity
</commit_message>
<xml_diff>
--- a/portfolio_pgdip/module3/ePortfolio/unit5/Calculating Jaccard coefficients.docx
+++ b/portfolio_pgdip/module3/ePortfolio/unit5/Calculating Jaccard coefficients.docx
@@ -13,37 +13,484 @@
         <w:rPr>
           <w:b/>
         </w:rPr>
-        <w:t xml:space="preserve">Calculating </w:t>
-      </w:r>
-      <w:proofErr w:type="spellStart"/>
-      <w:r>
-        <w:rPr>
-          <w:b/>
-        </w:rPr>
-        <w:t>Jaccard</w:t>
-      </w:r>
-      <w:proofErr w:type="spellEnd"/>
-      <w:r>
-        <w:rPr>
-          <w:b/>
-        </w:rPr>
-        <w:t xml:space="preserve"> coefficient</w:t>
+        <w:t>Calculating Jaccard coefficient</w:t>
       </w:r>
     </w:p>
     <w:p>
-      <w:proofErr w:type="spellStart"/>
-      <w:r>
-        <w:t>Jaccard</w:t>
-      </w:r>
-      <w:proofErr w:type="spellEnd"/>
-      <w:r>
-        <w:t xml:space="preserve"> coefficients </w:t>
-      </w:r>
-      <w:r>
-        <w:t>represent the similarity and diversity of two sets. They are calculated as the ratio between the intersection of A and B over the union of A and B, represented as</w:t>
+      <w:r>
+        <w:t xml:space="preserve">Jaccard coefficients </w:t>
+      </w:r>
+      <w:r>
+        <w:t>represent the similarity and diversity of two sets. They are calculated as the ratio between the intersection of A a</w:t>
+      </w:r>
+      <w:r>
+        <w:t>nd B over the union of A and B. They are applied only to categorical variables, and to those for which the different levels are not considered symmetrical (e.g. Gender)</w:t>
       </w:r>
     </w:p>
     <w:p>
+      <w:r>
+        <w:t>The exercise requires us to calculate Jaccard coefficients for</w:t>
+      </w:r>
+      <w:r>
+        <w:t xml:space="preserve"> the table </w:t>
+      </w:r>
+      <w:r>
+        <w:t xml:space="preserve">below. </w:t>
+      </w:r>
+    </w:p>
+    <w:p>
+      <w:r>
+        <w:rPr>
+          <w:noProof/>
+          <w:lang w:eastAsia="en-GB"/>
+        </w:rPr>
+        <w:drawing>
+          <wp:inline distT="0" distB="0" distL="0" distR="0" wp14:anchorId="65384565" wp14:editId="3ACB1420">
+            <wp:extent cx="5731510" cy="1159510"/>
+            <wp:effectExtent l="0" t="0" r="2540" b="2540"/>
+            <wp:docPr id="2" name="Picture 2"/>
+            <wp:cNvGraphicFramePr>
+              <a:graphicFrameLocks xmlns:a="http://schemas.openxmlformats.org/drawingml/2006/main" noChangeAspect="1"/>
+            </wp:cNvGraphicFramePr>
+            <a:graphic xmlns:a="http://schemas.openxmlformats.org/drawingml/2006/main">
+              <a:graphicData uri="http://schemas.openxmlformats.org/drawingml/2006/picture">
+                <pic:pic xmlns:pic="http://schemas.openxmlformats.org/drawingml/2006/picture">
+                  <pic:nvPicPr>
+                    <pic:cNvPr id="1" name=""/>
+                    <pic:cNvPicPr/>
+                  </pic:nvPicPr>
+                  <pic:blipFill>
+                    <a:blip r:embed="rId5"/>
+                    <a:stretch>
+                      <a:fillRect/>
+                    </a:stretch>
+                  </pic:blipFill>
+                  <pic:spPr>
+                    <a:xfrm>
+                      <a:off x="0" y="0"/>
+                      <a:ext cx="5731510" cy="1159510"/>
+                    </a:xfrm>
+                    <a:prstGeom prst="rect">
+                      <a:avLst/>
+                    </a:prstGeom>
+                  </pic:spPr>
+                </pic:pic>
+              </a:graphicData>
+            </a:graphic>
+          </wp:inline>
+        </w:drawing>
+      </w:r>
+      <w:r>
+        <w:t xml:space="preserve"> We are not provided a dictionary for the meanings of the different factors included, but we can assume M = Male, F = Female, Y = Yes, N = No, P = Positive/Present, and N = Negative. Y and N can therefore be recoded as 1, and N as 0. The correct meaning and appropriate coding for A is not obvious, but the hint provided indicates it should be coded as 0. In that case, we’ll recode the table with Y &amp; P = 1, and N &amp; A = 0. Gender will not be considered as it is symmetrical.</w:t>
+      </w:r>
+    </w:p>
+    <w:tbl>
+      <w:tblPr>
+        <w:tblStyle w:val="TableGrid"/>
+        <w:tblW w:w="0" w:type="auto"/>
+        <w:tblLook w:val="04A0" w:firstRow="1" w:lastRow="0" w:firstColumn="1" w:lastColumn="0" w:noHBand="0" w:noVBand="1"/>
+      </w:tblPr>
+      <w:tblGrid>
+        <w:gridCol w:w="1127"/>
+        <w:gridCol w:w="1127"/>
+        <w:gridCol w:w="1127"/>
+        <w:gridCol w:w="1127"/>
+        <w:gridCol w:w="1127"/>
+        <w:gridCol w:w="1127"/>
+        <w:gridCol w:w="1127"/>
+        <w:gridCol w:w="1127"/>
+      </w:tblGrid>
+      <w:tr>
+        <w:tc>
+          <w:tcPr>
+            <w:tcW w:w="1127" w:type="dxa"/>
+          </w:tcPr>
+          <w:p>
+            <w:r>
+              <w:t>Name</w:t>
+            </w:r>
+          </w:p>
+        </w:tc>
+        <w:tc>
+          <w:tcPr>
+            <w:tcW w:w="1127" w:type="dxa"/>
+          </w:tcPr>
+          <w:p>
+            <w:r>
+              <w:t>Gender</w:t>
+            </w:r>
+          </w:p>
+        </w:tc>
+        <w:tc>
+          <w:tcPr>
+            <w:tcW w:w="1127" w:type="dxa"/>
+          </w:tcPr>
+          <w:p>
+            <w:r>
+              <w:t>Fever</w:t>
+            </w:r>
+          </w:p>
+        </w:tc>
+        <w:tc>
+          <w:tcPr>
+            <w:tcW w:w="1127" w:type="dxa"/>
+          </w:tcPr>
+          <w:p>
+            <w:r>
+              <w:t>Cough</w:t>
+            </w:r>
+          </w:p>
+        </w:tc>
+        <w:tc>
+          <w:tcPr>
+            <w:tcW w:w="1127" w:type="dxa"/>
+          </w:tcPr>
+          <w:p>
+            <w:r>
+              <w:t>Test-1</w:t>
+            </w:r>
+          </w:p>
+        </w:tc>
+        <w:tc>
+          <w:tcPr>
+            <w:tcW w:w="1127" w:type="dxa"/>
+          </w:tcPr>
+          <w:p>
+            <w:r>
+              <w:t>Test-2</w:t>
+            </w:r>
+          </w:p>
+        </w:tc>
+        <w:tc>
+          <w:tcPr>
+            <w:tcW w:w="1127" w:type="dxa"/>
+          </w:tcPr>
+          <w:p>
+            <w:r>
+              <w:t>Test-3</w:t>
+            </w:r>
+          </w:p>
+        </w:tc>
+        <w:tc>
+          <w:tcPr>
+            <w:tcW w:w="1127" w:type="dxa"/>
+          </w:tcPr>
+          <w:p>
+            <w:r>
+              <w:t>Test-4</w:t>
+            </w:r>
+          </w:p>
+        </w:tc>
+      </w:tr>
+      <w:tr>
+        <w:tc>
+          <w:tcPr>
+            <w:tcW w:w="1127" w:type="dxa"/>
+          </w:tcPr>
+          <w:p>
+            <w:r>
+              <w:t>Jack</w:t>
+            </w:r>
+          </w:p>
+        </w:tc>
+        <w:tc>
+          <w:tcPr>
+            <w:tcW w:w="1127" w:type="dxa"/>
+          </w:tcPr>
+          <w:p>
+            <w:r>
+              <w:t>/</w:t>
+            </w:r>
+          </w:p>
+        </w:tc>
+        <w:tc>
+          <w:tcPr>
+            <w:tcW w:w="1127" w:type="dxa"/>
+          </w:tcPr>
+          <w:p>
+            <w:r>
+              <w:t>1</w:t>
+            </w:r>
+          </w:p>
+        </w:tc>
+        <w:tc>
+          <w:tcPr>
+            <w:tcW w:w="1127" w:type="dxa"/>
+          </w:tcPr>
+          <w:p>
+            <w:r>
+              <w:t>0</w:t>
+            </w:r>
+          </w:p>
+        </w:tc>
+        <w:tc>
+          <w:tcPr>
+            <w:tcW w:w="1127" w:type="dxa"/>
+          </w:tcPr>
+          <w:p>
+            <w:r>
+              <w:t>1</w:t>
+            </w:r>
+          </w:p>
+        </w:tc>
+        <w:tc>
+          <w:tcPr>
+            <w:tcW w:w="1127" w:type="dxa"/>
+          </w:tcPr>
+          <w:p>
+            <w:r>
+              <w:t>0</w:t>
+            </w:r>
+          </w:p>
+        </w:tc>
+        <w:tc>
+          <w:tcPr>
+            <w:tcW w:w="1127" w:type="dxa"/>
+          </w:tcPr>
+          <w:p>
+            <w:r>
+              <w:t>0</w:t>
+            </w:r>
+          </w:p>
+        </w:tc>
+        <w:tc>
+          <w:tcPr>
+            <w:tcW w:w="1127" w:type="dxa"/>
+          </w:tcPr>
+          <w:p>
+            <w:r>
+              <w:t>0</w:t>
+            </w:r>
+          </w:p>
+        </w:tc>
+      </w:tr>
+      <w:tr>
+        <w:tc>
+          <w:tcPr>
+            <w:tcW w:w="1127" w:type="dxa"/>
+          </w:tcPr>
+          <w:p>
+            <w:r>
+              <w:t>Mary</w:t>
+            </w:r>
+          </w:p>
+        </w:tc>
+        <w:tc>
+          <w:tcPr>
+            <w:tcW w:w="1127" w:type="dxa"/>
+          </w:tcPr>
+          <w:p>
+            <w:r>
+              <w:t>/</w:t>
+            </w:r>
+          </w:p>
+        </w:tc>
+        <w:tc>
+          <w:tcPr>
+            <w:tcW w:w="1127" w:type="dxa"/>
+          </w:tcPr>
+          <w:p>
+            <w:r>
+              <w:t>1</w:t>
+            </w:r>
+          </w:p>
+        </w:tc>
+        <w:tc>
+          <w:tcPr>
+            <w:tcW w:w="1127" w:type="dxa"/>
+          </w:tcPr>
+          <w:p>
+            <w:r>
+              <w:t>0</w:t>
+            </w:r>
+          </w:p>
+        </w:tc>
+        <w:tc>
+          <w:tcPr>
+            <w:tcW w:w="1127" w:type="dxa"/>
+          </w:tcPr>
+          <w:p>
+            <w:r>
+              <w:t>1</w:t>
+            </w:r>
+          </w:p>
+        </w:tc>
+        <w:tc>
+          <w:tcPr>
+            <w:tcW w:w="1127" w:type="dxa"/>
+          </w:tcPr>
+          <w:p>
+            <w:r>
+              <w:t>0</w:t>
+            </w:r>
+          </w:p>
+        </w:tc>
+        <w:tc>
+          <w:tcPr>
+            <w:tcW w:w="1127" w:type="dxa"/>
+          </w:tcPr>
+          <w:p>
+            <w:r>
+              <w:t>1</w:t>
+            </w:r>
+          </w:p>
+        </w:tc>
+        <w:tc>
+          <w:tcPr>
+            <w:tcW w:w="1127" w:type="dxa"/>
+          </w:tcPr>
+          <w:p>
+            <w:r>
+              <w:t>0</w:t>
+            </w:r>
+          </w:p>
+        </w:tc>
+      </w:tr>
+      <w:tr>
+        <w:tc>
+          <w:tcPr>
+            <w:tcW w:w="1127" w:type="dxa"/>
+          </w:tcPr>
+          <w:p>
+            <w:r>
+              <w:t>Jim</w:t>
+            </w:r>
+          </w:p>
+        </w:tc>
+        <w:tc>
+          <w:tcPr>
+            <w:tcW w:w="1127" w:type="dxa"/>
+          </w:tcPr>
+          <w:p>
+            <w:r>
+              <w:t>/</w:t>
+            </w:r>
+          </w:p>
+        </w:tc>
+        <w:tc>
+          <w:tcPr>
+            <w:tcW w:w="1127" w:type="dxa"/>
+          </w:tcPr>
+          <w:p>
+            <w:r>
+              <w:t>1</w:t>
+            </w:r>
+          </w:p>
+        </w:tc>
+        <w:tc>
+          <w:tcPr>
+            <w:tcW w:w="1127" w:type="dxa"/>
+          </w:tcPr>
+          <w:p>
+            <w:r>
+              <w:t>1</w:t>
+            </w:r>
+          </w:p>
+        </w:tc>
+        <w:tc>
+          <w:tcPr>
+            <w:tcW w:w="1127" w:type="dxa"/>
+          </w:tcPr>
+          <w:p>
+            <w:r>
+              <w:t>0</w:t>
+            </w:r>
+          </w:p>
+        </w:tc>
+        <w:tc>
+          <w:tcPr>
+            <w:tcW w:w="1127" w:type="dxa"/>
+          </w:tcPr>
+          <w:p>
+            <w:r>
+              <w:t>0</w:t>
+            </w:r>
+          </w:p>
+        </w:tc>
+        <w:tc>
+          <w:tcPr>
+            <w:tcW w:w="1127" w:type="dxa"/>
+          </w:tcPr>
+          <w:p>
+            <w:r>
+              <w:t>0</w:t>
+            </w:r>
+          </w:p>
+        </w:tc>
+        <w:tc>
+          <w:tcPr>
+            <w:tcW w:w="1127" w:type="dxa"/>
+          </w:tcPr>
+          <w:p>
+            <w:r>
+              <w:t>0</w:t>
+            </w:r>
+          </w:p>
+        </w:tc>
+      </w:tr>
+    </w:tbl>
+    <w:p/>
+    <w:p>
+      <w:r>
+        <w:t>We are asked to c</w:t>
+      </w:r>
+      <w:r>
+        <w:t>alculate Jaccard coefficient</w:t>
+      </w:r>
+      <w:r>
+        <w:t>s for the following pairs, with results as follows:</w:t>
+      </w:r>
+    </w:p>
+    <w:p>
+      <w:pPr>
+        <w:pStyle w:val="ListParagraph"/>
+        <w:numPr>
+          <w:ilvl w:val="0"/>
+          <w:numId w:val="1"/>
+        </w:numPr>
+      </w:pPr>
+      <w:r>
+        <w:t>(Jack, Mary)</w:t>
+      </w:r>
+      <w:r>
+        <w:t>: (Test-3) / (Fever + Test-1 + Test-3) = 1/3 = 0.33</w:t>
+      </w:r>
+    </w:p>
+    <w:p>
+      <w:pPr>
+        <w:pStyle w:val="ListParagraph"/>
+        <w:numPr>
+          <w:ilvl w:val="0"/>
+          <w:numId w:val="1"/>
+        </w:numPr>
+      </w:pPr>
+      <w:r>
+        <w:t>(Jack, Jim)</w:t>
+      </w:r>
+      <w:r>
+        <w:t>: (Cough + Test-1) / (Fever + Cough + Test-1) = 2/3 = 0.67</w:t>
+      </w:r>
+    </w:p>
+    <w:p>
+      <w:pPr>
+        <w:pStyle w:val="ListParagraph"/>
+        <w:numPr>
+          <w:ilvl w:val="0"/>
+          <w:numId w:val="1"/>
+        </w:numPr>
+      </w:pPr>
+      <w:r>
+        <w:t>(Jim, Mary)</w:t>
+      </w:r>
+      <w:r>
+        <w:t xml:space="preserve">: (Cough + Test-1 + Test-3)/(Fever + </w:t>
+      </w:r>
+      <w:r>
+        <w:t>Cough + Test-1 + Test-3</w:t>
+      </w:r>
+      <w:r>
+        <w:t>) = 3/4 = 0.75</w:t>
+      </w:r>
       <w:bookmarkStart w:id="0" w:name="_GoBack"/>
       <w:bookmarkEnd w:id="0"/>
     </w:p>
@@ -55,6 +502,127 @@
     </w:sectPr>
   </w:body>
 </w:document>
+</file>
+
+<file path=word/numbering.xml><?xml version="1.0" encoding="utf-8"?>
+<w:numbering xmlns:wpc="http://schemas.microsoft.com/office/word/2010/wordprocessingCanvas" xmlns:cx="http://schemas.microsoft.com/office/drawing/2014/chartex" xmlns:cx1="http://schemas.microsoft.com/office/drawing/2015/9/8/chartex" xmlns:mc="http://schemas.openxmlformats.org/markup-compatibility/2006" xmlns:o="urn:schemas-microsoft-com:office:office" xmlns:r="http://schemas.openxmlformats.org/officeDocument/2006/relationships" xmlns:m="http://schemas.openxmlformats.org/officeDocument/2006/math" xmlns:v="urn:schemas-microsoft-com:vml" xmlns:wp14="http://schemas.microsoft.com/office/word/2010/wordprocessingDrawing" xmlns:wp="http://schemas.openxmlformats.org/drawingml/2006/wordprocessingDrawing" xmlns:w10="urn:schemas-microsoft-com:office:word" xmlns:w="http://schemas.openxmlformats.org/wordprocessingml/2006/main" xmlns:w14="http://schemas.microsoft.com/office/word/2010/wordml" xmlns:w15="http://schemas.microsoft.com/office/word/2012/wordml" xmlns:w16se="http://schemas.microsoft.com/office/word/2015/wordml/symex" xmlns:wpg="http://schemas.microsoft.com/office/word/2010/wordprocessingGroup" xmlns:wpi="http://schemas.microsoft.com/office/word/2010/wordprocessingInk" xmlns:wne="http://schemas.microsoft.com/office/word/2006/wordml" xmlns:wps="http://schemas.microsoft.com/office/word/2010/wordprocessingShape" mc:Ignorable="w14 w15 w16se wp14">
+  <w:abstractNum w:abstractNumId="0" w15:restartNumberingAfterBreak="0">
+    <w:nsid w:val="334A5969"/>
+    <w:multiLevelType w:val="hybridMultilevel"/>
+    <w:tmpl w:val="A0C89B3A"/>
+    <w:lvl w:ilvl="0" w:tplc="08090001">
+      <w:start w:val="1"/>
+      <w:numFmt w:val="bullet"/>
+      <w:lvlText w:val=""/>
+      <w:lvlJc w:val="left"/>
+      <w:pPr>
+        <w:ind w:left="720" w:hanging="360"/>
+      </w:pPr>
+      <w:rPr>
+        <w:rFonts w:ascii="Symbol" w:hAnsi="Symbol" w:hint="default"/>
+      </w:rPr>
+    </w:lvl>
+    <w:lvl w:ilvl="1" w:tplc="08090003" w:tentative="1">
+      <w:start w:val="1"/>
+      <w:numFmt w:val="bullet"/>
+      <w:lvlText w:val="o"/>
+      <w:lvlJc w:val="left"/>
+      <w:pPr>
+        <w:ind w:left="1440" w:hanging="360"/>
+      </w:pPr>
+      <w:rPr>
+        <w:rFonts w:ascii="Courier New" w:hAnsi="Courier New" w:cs="Courier New" w:hint="default"/>
+      </w:rPr>
+    </w:lvl>
+    <w:lvl w:ilvl="2" w:tplc="08090005" w:tentative="1">
+      <w:start w:val="1"/>
+      <w:numFmt w:val="bullet"/>
+      <w:lvlText w:val=""/>
+      <w:lvlJc w:val="left"/>
+      <w:pPr>
+        <w:ind w:left="2160" w:hanging="360"/>
+      </w:pPr>
+      <w:rPr>
+        <w:rFonts w:ascii="Wingdings" w:hAnsi="Wingdings" w:hint="default"/>
+      </w:rPr>
+    </w:lvl>
+    <w:lvl w:ilvl="3" w:tplc="08090001" w:tentative="1">
+      <w:start w:val="1"/>
+      <w:numFmt w:val="bullet"/>
+      <w:lvlText w:val=""/>
+      <w:lvlJc w:val="left"/>
+      <w:pPr>
+        <w:ind w:left="2880" w:hanging="360"/>
+      </w:pPr>
+      <w:rPr>
+        <w:rFonts w:ascii="Symbol" w:hAnsi="Symbol" w:hint="default"/>
+      </w:rPr>
+    </w:lvl>
+    <w:lvl w:ilvl="4" w:tplc="08090003" w:tentative="1">
+      <w:start w:val="1"/>
+      <w:numFmt w:val="bullet"/>
+      <w:lvlText w:val="o"/>
+      <w:lvlJc w:val="left"/>
+      <w:pPr>
+        <w:ind w:left="3600" w:hanging="360"/>
+      </w:pPr>
+      <w:rPr>
+        <w:rFonts w:ascii="Courier New" w:hAnsi="Courier New" w:cs="Courier New" w:hint="default"/>
+      </w:rPr>
+    </w:lvl>
+    <w:lvl w:ilvl="5" w:tplc="08090005" w:tentative="1">
+      <w:start w:val="1"/>
+      <w:numFmt w:val="bullet"/>
+      <w:lvlText w:val=""/>
+      <w:lvlJc w:val="left"/>
+      <w:pPr>
+        <w:ind w:left="4320" w:hanging="360"/>
+      </w:pPr>
+      <w:rPr>
+        <w:rFonts w:ascii="Wingdings" w:hAnsi="Wingdings" w:hint="default"/>
+      </w:rPr>
+    </w:lvl>
+    <w:lvl w:ilvl="6" w:tplc="08090001" w:tentative="1">
+      <w:start w:val="1"/>
+      <w:numFmt w:val="bullet"/>
+      <w:lvlText w:val=""/>
+      <w:lvlJc w:val="left"/>
+      <w:pPr>
+        <w:ind w:left="5040" w:hanging="360"/>
+      </w:pPr>
+      <w:rPr>
+        <w:rFonts w:ascii="Symbol" w:hAnsi="Symbol" w:hint="default"/>
+      </w:rPr>
+    </w:lvl>
+    <w:lvl w:ilvl="7" w:tplc="08090003" w:tentative="1">
+      <w:start w:val="1"/>
+      <w:numFmt w:val="bullet"/>
+      <w:lvlText w:val="o"/>
+      <w:lvlJc w:val="left"/>
+      <w:pPr>
+        <w:ind w:left="5760" w:hanging="360"/>
+      </w:pPr>
+      <w:rPr>
+        <w:rFonts w:ascii="Courier New" w:hAnsi="Courier New" w:cs="Courier New" w:hint="default"/>
+      </w:rPr>
+    </w:lvl>
+    <w:lvl w:ilvl="8" w:tplc="08090005" w:tentative="1">
+      <w:start w:val="1"/>
+      <w:numFmt w:val="bullet"/>
+      <w:lvlText w:val=""/>
+      <w:lvlJc w:val="left"/>
+      <w:pPr>
+        <w:ind w:left="6480" w:hanging="360"/>
+      </w:pPr>
+      <w:rPr>
+        <w:rFonts w:ascii="Wingdings" w:hAnsi="Wingdings" w:hint="default"/>
+      </w:rPr>
+    </w:lvl>
+  </w:abstractNum>
+  <w:num w:numId="1">
+    <w:abstractNumId w:val="0"/>
+  </w:num>
+</w:numbering>
 </file>
 
 <file path=word/styles.xml><?xml version="1.0" encoding="utf-8"?>
@@ -513,6 +1081,134 @@
       <w:szCs w:val="26"/>
     </w:rPr>
   </w:style>
+  <w:style w:type="character" w:styleId="CommentReference">
+    <w:name w:val="annotation reference"/>
+    <w:basedOn w:val="DefaultParagraphFont"/>
+    <w:uiPriority w:val="99"/>
+    <w:semiHidden/>
+    <w:unhideWhenUsed/>
+    <w:rsid w:val="00E62AFB"/>
+    <w:rPr>
+      <w:sz w:val="16"/>
+      <w:szCs w:val="16"/>
+    </w:rPr>
+  </w:style>
+  <w:style w:type="paragraph" w:styleId="CommentText">
+    <w:name w:val="annotation text"/>
+    <w:basedOn w:val="Normal"/>
+    <w:link w:val="CommentTextChar"/>
+    <w:uiPriority w:val="99"/>
+    <w:semiHidden/>
+    <w:unhideWhenUsed/>
+    <w:rsid w:val="00E62AFB"/>
+    <w:pPr>
+      <w:spacing w:line="240" w:lineRule="auto"/>
+    </w:pPr>
+    <w:rPr>
+      <w:sz w:val="20"/>
+      <w:szCs w:val="20"/>
+    </w:rPr>
+  </w:style>
+  <w:style w:type="character" w:customStyle="1" w:styleId="CommentTextChar">
+    <w:name w:val="Comment Text Char"/>
+    <w:basedOn w:val="DefaultParagraphFont"/>
+    <w:link w:val="CommentText"/>
+    <w:uiPriority w:val="99"/>
+    <w:semiHidden/>
+    <w:rsid w:val="00E62AFB"/>
+    <w:rPr>
+      <w:sz w:val="20"/>
+      <w:szCs w:val="20"/>
+    </w:rPr>
+  </w:style>
+  <w:style w:type="paragraph" w:styleId="CommentSubject">
+    <w:name w:val="annotation subject"/>
+    <w:basedOn w:val="CommentText"/>
+    <w:next w:val="CommentText"/>
+    <w:link w:val="CommentSubjectChar"/>
+    <w:uiPriority w:val="99"/>
+    <w:semiHidden/>
+    <w:unhideWhenUsed/>
+    <w:rsid w:val="00E62AFB"/>
+    <w:rPr>
+      <w:b/>
+      <w:bCs/>
+    </w:rPr>
+  </w:style>
+  <w:style w:type="character" w:customStyle="1" w:styleId="CommentSubjectChar">
+    <w:name w:val="Comment Subject Char"/>
+    <w:basedOn w:val="CommentTextChar"/>
+    <w:link w:val="CommentSubject"/>
+    <w:uiPriority w:val="99"/>
+    <w:semiHidden/>
+    <w:rsid w:val="00E62AFB"/>
+    <w:rPr>
+      <w:b/>
+      <w:bCs/>
+      <w:sz w:val="20"/>
+      <w:szCs w:val="20"/>
+    </w:rPr>
+  </w:style>
+  <w:style w:type="paragraph" w:styleId="BalloonText">
+    <w:name w:val="Balloon Text"/>
+    <w:basedOn w:val="Normal"/>
+    <w:link w:val="BalloonTextChar"/>
+    <w:uiPriority w:val="99"/>
+    <w:semiHidden/>
+    <w:unhideWhenUsed/>
+    <w:rsid w:val="00E62AFB"/>
+    <w:pPr>
+      <w:spacing w:after="0" w:line="240" w:lineRule="auto"/>
+    </w:pPr>
+    <w:rPr>
+      <w:rFonts w:ascii="Segoe UI" w:hAnsi="Segoe UI" w:cs="Segoe UI"/>
+      <w:sz w:val="18"/>
+      <w:szCs w:val="18"/>
+    </w:rPr>
+  </w:style>
+  <w:style w:type="character" w:customStyle="1" w:styleId="BalloonTextChar">
+    <w:name w:val="Balloon Text Char"/>
+    <w:basedOn w:val="DefaultParagraphFont"/>
+    <w:link w:val="BalloonText"/>
+    <w:uiPriority w:val="99"/>
+    <w:semiHidden/>
+    <w:rsid w:val="00E62AFB"/>
+    <w:rPr>
+      <w:rFonts w:ascii="Segoe UI" w:hAnsi="Segoe UI" w:cs="Segoe UI"/>
+      <w:sz w:val="18"/>
+      <w:szCs w:val="18"/>
+    </w:rPr>
+  </w:style>
+  <w:style w:type="paragraph" w:styleId="ListParagraph">
+    <w:name w:val="List Paragraph"/>
+    <w:basedOn w:val="Normal"/>
+    <w:uiPriority w:val="34"/>
+    <w:qFormat/>
+    <w:rsid w:val="00E62AFB"/>
+    <w:pPr>
+      <w:ind w:left="720"/>
+      <w:contextualSpacing/>
+    </w:pPr>
+  </w:style>
+  <w:style w:type="table" w:styleId="TableGrid">
+    <w:name w:val="Table Grid"/>
+    <w:basedOn w:val="TableNormal"/>
+    <w:uiPriority w:val="39"/>
+    <w:rsid w:val="00502683"/>
+    <w:pPr>
+      <w:spacing w:after="0" w:line="240" w:lineRule="auto"/>
+    </w:pPr>
+    <w:tblPr>
+      <w:tblBorders>
+        <w:top w:val="single" w:sz="4" w:space="0" w:color="auto"/>
+        <w:left w:val="single" w:sz="4" w:space="0" w:color="auto"/>
+        <w:bottom w:val="single" w:sz="4" w:space="0" w:color="auto"/>
+        <w:right w:val="single" w:sz="4" w:space="0" w:color="auto"/>
+        <w:insideH w:val="single" w:sz="4" w:space="0" w:color="auto"/>
+        <w:insideV w:val="single" w:sz="4" w:space="0" w:color="auto"/>
+      </w:tblBorders>
+    </w:tblPr>
+  </w:style>
 </w:styles>
 </file>
 

</xml_diff>